<commit_message>
junit added to word
</commit_message>
<xml_diff>
--- a/SarvinSaravi_resumes.docx
+++ b/SarvinSaravi_resumes.docx
@@ -1021,8 +1021,6 @@
           <w:szCs w:val="36"/>
         </w:rPr>
       </w:pPr>
-      <w:bookmarkStart w:id="0" w:name="_GoBack"/>
-      <w:bookmarkEnd w:id="0"/>
       <w:r>
         <w:rPr>
           <w:rFonts w:cs="B Titr" w:hint="cs"/>
@@ -1915,7 +1913,6 @@
           <w:rFonts w:cs="B Koodak"/>
           <w:sz w:val="20"/>
           <w:szCs w:val="20"/>
-          <w:rtl/>
         </w:rPr>
       </w:pPr>
       <w:r>
@@ -1937,6 +1934,42 @@
         </w:rPr>
         <w:t>SQL</w:t>
       </w:r>
+    </w:p>
+    <w:p>
+      <w:pPr>
+        <w:pStyle w:val="ListParagraph"/>
+        <w:numPr>
+          <w:ilvl w:val="0"/>
+          <w:numId w:val="1"/>
+        </w:numPr>
+        <w:bidi/>
+        <w:spacing w:line="240" w:lineRule="auto"/>
+        <w:rPr>
+          <w:rFonts w:cs="B Koodak"/>
+          <w:sz w:val="20"/>
+          <w:szCs w:val="20"/>
+          <w:rtl/>
+        </w:rPr>
+      </w:pPr>
+      <w:r>
+        <w:rPr>
+          <w:rFonts w:cs="B Koodak" w:hint="cs"/>
+          <w:sz w:val="20"/>
+          <w:szCs w:val="20"/>
+          <w:rtl/>
+        </w:rPr>
+        <w:t xml:space="preserve">آشنایی اولیه با </w:t>
+      </w:r>
+      <w:r>
+        <w:rPr>
+          <w:rFonts w:cs="B Koodak"/>
+          <w:sz w:val="20"/>
+          <w:szCs w:val="20"/>
+        </w:rPr>
+        <w:t xml:space="preserve">Junit 5 </w:t>
+      </w:r>
+      <w:bookmarkStart w:id="0" w:name="_GoBack"/>
+      <w:bookmarkEnd w:id="0"/>
     </w:p>
     <w:sectPr>
       <w:pgSz w:w="12240" w:h="15840"/>
@@ -2776,7 +2809,7 @@
 </file>
 
 <file path=customXml/itemProps1.xml><?xml version="1.0" encoding="utf-8"?>
-<ds:datastoreItem xmlns:ds="http://schemas.openxmlformats.org/officeDocument/2006/customXml" ds:itemID="{C0096F4C-5F58-49C6-9682-6210533D56C2}">
+<ds:datastoreItem xmlns:ds="http://schemas.openxmlformats.org/officeDocument/2006/customXml" ds:itemID="{9417FB16-6997-4A10-9A2C-15ADFA53A27B}">
   <ds:schemaRefs>
     <ds:schemaRef ds:uri="http://schemas.openxmlformats.org/officeDocument/2006/bibliography"/>
   </ds:schemaRefs>

</xml_diff>